<commit_message>
Lab 10 Optional Code
First method works, second im not sure but gets something close
</commit_message>
<xml_diff>
--- a/Lab 9/src/CS116_Fall2022_Lab_09_Description.docx
+++ b/Lab 9/src/CS116_Fall2022_Lab_09_Description.docx
@@ -2770,6 +2770,13 @@
           <w:lang w:val="pl-PL"/>
         </w:rPr>
         <w:tab/>
+      </w:r>
+      <w:r>
+        <w:rPr>
+          <w:sz w:val="24"/>
+          <w:szCs w:val="24"/>
+          <w:lang w:val="pl-PL"/>
+        </w:rPr>
         <w:t>Int low = final index of first third of the array</w:t>
       </w:r>
     </w:p>
@@ -2875,23 +2882,7 @@
           <w:lang w:val="pl-PL"/>
         </w:rPr>
         <w:tab/>
-        <w:t>While(</w:t>
-      </w:r>
-      <w:r>
-        <w:rPr>
-          <w:sz w:val="24"/>
-          <w:szCs w:val="24"/>
-          <w:lang w:val="pl-PL"/>
-        </w:rPr>
-        <w:t>high != low</w:t>
-      </w:r>
-      <w:r>
-        <w:rPr>
-          <w:sz w:val="24"/>
-          <w:szCs w:val="24"/>
-          <w:lang w:val="pl-PL"/>
-        </w:rPr>
-        <w:t>)</w:t>
+        <w:t>While(size &gt; 1)</w:t>
       </w:r>
       <w:r>
         <w:rPr>
@@ -3059,7 +3050,30 @@
           <w:lang w:val="pl-PL"/>
         </w:rPr>
         <w:tab/>
-        <w:t>Else if targetNum = inputArr[high]:</w:t>
+      </w:r>
+      <w:r>
+        <w:rPr>
+          <w:sz w:val="24"/>
+          <w:szCs w:val="24"/>
+          <w:lang w:val="pl-PL"/>
+        </w:rPr>
+        <w:t>Else if targetNum = inputArr[</w:t>
+      </w:r>
+      <w:r>
+        <w:rPr>
+          <w:sz w:val="24"/>
+          <w:szCs w:val="24"/>
+          <w:lang w:val="pl-PL"/>
+        </w:rPr>
+        <w:t>high</w:t>
+      </w:r>
+      <w:r>
+        <w:rPr>
+          <w:sz w:val="24"/>
+          <w:szCs w:val="24"/>
+          <w:lang w:val="pl-PL"/>
+        </w:rPr>
+        <w:t>]:</w:t>
       </w:r>
     </w:p>
     <w:p>
@@ -3129,7 +3143,23 @@
           <w:szCs w:val="24"/>
           <w:lang w:val="pl-PL"/>
         </w:rPr>
-        <w:t>Else if targetNum = inputArr[low]:</w:t>
+        <w:t>Else if targetNum = inputArr[</w:t>
+      </w:r>
+      <w:r>
+        <w:rPr>
+          <w:sz w:val="24"/>
+          <w:szCs w:val="24"/>
+          <w:lang w:val="pl-PL"/>
+        </w:rPr>
+        <w:t>low</w:t>
+      </w:r>
+      <w:r>
+        <w:rPr>
+          <w:sz w:val="24"/>
+          <w:szCs w:val="24"/>
+          <w:lang w:val="pl-PL"/>
+        </w:rPr>
+        <w:t>]:</w:t>
       </w:r>
     </w:p>
     <w:p>
@@ -3176,7 +3206,15 @@
           <w:szCs w:val="24"/>
           <w:lang w:val="pl-PL"/>
         </w:rPr>
-        <w:t xml:space="preserve">Else If targetNum &lt; inputArr[low]: </w:t>
+        <w:t xml:space="preserve">Else </w:t>
+      </w:r>
+      <w:r>
+        <w:rPr>
+          <w:sz w:val="24"/>
+          <w:szCs w:val="24"/>
+          <w:lang w:val="pl-PL"/>
+        </w:rPr>
+        <w:t xml:space="preserve">If targetNum &lt; inputArr[low]: </w:t>
       </w:r>
     </w:p>
     <w:p>
@@ -3455,6 +3493,13 @@
           <w:lang w:val="pl-PL"/>
         </w:rPr>
         <w:tab/>
+      </w:r>
+      <w:r>
+        <w:rPr>
+          <w:sz w:val="24"/>
+          <w:szCs w:val="24"/>
+          <w:lang w:val="pl-PL"/>
+        </w:rPr>
         <w:t>High = mid</w:t>
       </w:r>
     </w:p>
@@ -3514,6 +3559,13 @@
           <w:lang w:val="pl-PL"/>
         </w:rPr>
         <w:tab/>
+      </w:r>
+      <w:r>
+        <w:rPr>
+          <w:sz w:val="24"/>
+          <w:szCs w:val="24"/>
+          <w:lang w:val="pl-PL"/>
+        </w:rPr>
         <w:t>Mid = low + 2/3 size</w:t>
       </w:r>
     </w:p>

</xml_diff>